<commit_message>
Add answer on questions
</commit_message>
<xml_diff>
--- a/Социальные и философские проблемы ИТ-отрасли/Вопросы по лекции № 2.docx
+++ b/Социальные и философские проблемы ИТ-отрасли/Вопросы по лекции № 2.docx
@@ -24,9 +24,89 @@
         </w:rPr>
         <w:t>Поясните смысл определения "Цифровая экономика - экономика данных"</w:t>
       </w:r>
-    </w:p>
-    <w:p/>
-    <w:p/>
+      <w:r>
+        <w:rPr>
+          <w:rFonts w:ascii="Arial" w:eastAsia="Times New Roman" w:hAnsi="Arial" w:cs="Arial"/>
+          <w:color w:val="202124"/>
+          <w:spacing w:val="2"/>
+          <w:shd w:val="clear" w:color="auto" w:fill="FFFFFF"/>
+          <w:lang w:eastAsia="ru-RU"/>
+        </w:rPr>
+        <w:t>?</w:t>
+      </w:r>
+    </w:p>
+    <w:p>
+      <w:pPr>
+        <w:pStyle w:val="a3"/>
+        <w:rPr>
+          <w:rFonts w:ascii="Times New Roman" w:eastAsia="Times New Roman" w:hAnsi="Times New Roman" w:cs="Times New Roman"/>
+          <w:lang w:eastAsia="ru-RU"/>
+        </w:rPr>
+      </w:pPr>
+    </w:p>
+    <w:p>
+      <w:pPr>
+        <w:spacing w:line="276" w:lineRule="auto"/>
+        <w:ind w:left="708"/>
+      </w:pPr>
+      <w:r>
+        <w:t>Это более эффективная экономика</w:t>
+      </w:r>
+      <w:r>
+        <w:t>,</w:t>
+      </w:r>
+      <w:r>
+        <w:t xml:space="preserve"> в которой с помощью объективных первичных данных</w:t>
+      </w:r>
+      <w:r>
+        <w:t>:</w:t>
+      </w:r>
+      <w:r>
+        <w:t xml:space="preserve"> </w:t>
+      </w:r>
+      <w:r>
+        <w:t xml:space="preserve">1) </w:t>
+      </w:r>
+      <w:r>
+        <w:t>можно принимать более эффективные управленческие решения</w:t>
+      </w:r>
+      <w:r>
+        <w:t xml:space="preserve">; 2) </w:t>
+      </w:r>
+      <w:r>
+        <w:t>кратно возрастает скорость принятия многочисленных решений</w:t>
+      </w:r>
+      <w:r>
+        <w:t>,</w:t>
+      </w:r>
+      <w:r>
+        <w:t xml:space="preserve"> где исключается человеческий фактор</w:t>
+      </w:r>
+      <w:r>
+        <w:t>,</w:t>
+      </w:r>
+      <w:r>
+        <w:t xml:space="preserve"> то есть снижается количество ошибок</w:t>
+      </w:r>
+      <w:r>
+        <w:t>;</w:t>
+      </w:r>
+      <w:r>
+        <w:t xml:space="preserve"> 3)</w:t>
+      </w:r>
+      <w:r>
+        <w:t xml:space="preserve"> возможно предоставление персонализированных услуг и сервисов</w:t>
+      </w:r>
+      <w:r>
+        <w:t>,</w:t>
+      </w:r>
+      <w:r>
+        <w:t xml:space="preserve"> в которых производитель и потребитель могут вести диалог друг с другом без посредником либо минимизировав их число в процессе</w:t>
+      </w:r>
+      <w:r>
+        <w:t>.</w:t>
+      </w:r>
+    </w:p>
     <w:p/>
     <w:p>
       <w:pPr>
@@ -50,9 +130,111 @@
         </w:rPr>
         <w:t>Какие проблемы необходимо решить в области нормативного регулирования для становления и развития цифровой экономики в РФ</w:t>
       </w:r>
+      <w:r>
+        <w:rPr>
+          <w:rFonts w:ascii="Arial" w:eastAsia="Times New Roman" w:hAnsi="Arial" w:cs="Arial"/>
+          <w:color w:val="202124"/>
+          <w:spacing w:val="2"/>
+          <w:shd w:val="clear" w:color="auto" w:fill="FFFFFF"/>
+          <w:lang w:eastAsia="ru-RU"/>
+        </w:rPr>
+        <w:t>?</w:t>
+      </w:r>
     </w:p>
     <w:p/>
-    <w:p/>
+    <w:p>
+      <w:pPr>
+        <w:pStyle w:val="a3"/>
+        <w:numPr>
+          <w:ilvl w:val="0"/>
+          <w:numId w:val="2"/>
+        </w:numPr>
+      </w:pPr>
+      <w:r>
+        <w:t>Снятие первоочередных барьеров</w:t>
+      </w:r>
+      <w:r>
+        <w:t>,</w:t>
+      </w:r>
+      <w:r>
+        <w:t xml:space="preserve"> решение проблем</w:t>
+      </w:r>
+      <w:r>
+        <w:t>,</w:t>
+      </w:r>
+      <w:r>
+        <w:t xml:space="preserve"> которые мешают внедрению самых насущных и в</w:t>
+      </w:r>
+      <w:r>
+        <w:t>ос</w:t>
+      </w:r>
+      <w:r>
+        <w:t>требованных технологий</w:t>
+      </w:r>
+      <w:r>
+        <w:t>;</w:t>
+      </w:r>
+    </w:p>
+    <w:p>
+      <w:pPr>
+        <w:pStyle w:val="a3"/>
+        <w:numPr>
+          <w:ilvl w:val="0"/>
+          <w:numId w:val="2"/>
+        </w:numPr>
+      </w:pPr>
+      <w:r>
+        <w:t>Фиксация сведени</w:t>
+      </w:r>
+      <w:r>
+        <w:t>й</w:t>
+      </w:r>
+      <w:r>
+        <w:t xml:space="preserve"> о трудовой деятельности</w:t>
+      </w:r>
+      <w:r>
+        <w:t xml:space="preserve"> работника</w:t>
+      </w:r>
+      <w:r>
+        <w:t>;</w:t>
+      </w:r>
+    </w:p>
+    <w:p>
+      <w:pPr>
+        <w:pStyle w:val="a3"/>
+        <w:numPr>
+          <w:ilvl w:val="0"/>
+          <w:numId w:val="2"/>
+        </w:numPr>
+      </w:pPr>
+      <w:r>
+        <w:t>Формирование законотворчества будущего</w:t>
+      </w:r>
+      <w:r>
+        <w:rPr>
+          <w:lang w:val="en-US"/>
+        </w:rPr>
+        <w:t>;</w:t>
+      </w:r>
+    </w:p>
+    <w:p>
+      <w:pPr>
+        <w:pStyle w:val="a3"/>
+        <w:numPr>
+          <w:ilvl w:val="0"/>
+          <w:numId w:val="2"/>
+        </w:numPr>
+      </w:pPr>
+      <w:r>
+        <w:t>Важным направлением является внедрение новых технологий</w:t>
+      </w:r>
+      <w:r>
+        <w:t>.</w:t>
+      </w:r>
+      <w:r>
+        <w:t xml:space="preserve"> </w:t>
+      </w:r>
+    </w:p>
     <w:p/>
     <w:p>
       <w:pPr>
@@ -74,15 +256,145 @@
           <w:shd w:val="clear" w:color="auto" w:fill="FFFFFF"/>
           <w:lang w:eastAsia="ru-RU"/>
         </w:rPr>
-        <w:t>Какие меры принимаются на государственном уровне в рамках программы "Кадры для цифровой экономики" для решения вопроса кадрового дефицита специалистов в IT-области </w:t>
-      </w:r>
+        <w:t>Какие меры принимаются на государственном уровне в рамках программы "Кадры для цифровой экономики" для решения вопроса кадрового дефицита специалистов в IT-</w:t>
+      </w:r>
+      <w:proofErr w:type="gramStart"/>
+      <w:r>
+        <w:rPr>
+          <w:rFonts w:ascii="Arial" w:eastAsia="Times New Roman" w:hAnsi="Arial" w:cs="Arial"/>
+          <w:color w:val="202124"/>
+          <w:spacing w:val="2"/>
+          <w:shd w:val="clear" w:color="auto" w:fill="FFFFFF"/>
+          <w:lang w:eastAsia="ru-RU"/>
+        </w:rPr>
+        <w:t>области </w:t>
+      </w:r>
+      <w:r>
+        <w:rPr>
+          <w:rFonts w:ascii="Arial" w:eastAsia="Times New Roman" w:hAnsi="Arial" w:cs="Arial"/>
+          <w:color w:val="202124"/>
+          <w:spacing w:val="2"/>
+          <w:shd w:val="clear" w:color="auto" w:fill="FFFFFF"/>
+          <w:lang w:eastAsia="ru-RU"/>
+        </w:rPr>
+        <w:t>?</w:t>
+      </w:r>
+      <w:proofErr w:type="gramEnd"/>
     </w:p>
     <w:p>
       <w:pPr>
         <w:pStyle w:val="a3"/>
       </w:pPr>
+    </w:p>
+    <w:p>
+      <w:pPr>
+        <w:pStyle w:val="a3"/>
+        <w:ind w:left="851"/>
+      </w:pPr>
+      <w:r>
+        <w:rPr>
+          <w:rFonts w:ascii="Helvetica" w:hAnsi="Helvetica" w:cs="Helvetica"/>
+        </w:rPr>
+        <w:t>1</w:t>
+      </w:r>
+      <w:r>
+        <w:t>)</w:t>
+      </w:r>
+      <w:r>
+        <w:t xml:space="preserve"> </w:t>
+      </w:r>
+      <w:r>
+        <w:t xml:space="preserve"> Школьное образование, развитие таких предметов как информатика, математика;</w:t>
+      </w:r>
+    </w:p>
+    <w:p>
+      <w:pPr>
+        <w:pStyle w:val="a3"/>
+        <w:ind w:left="851"/>
+      </w:pPr>
+      <w:r>
+        <w:t>2)</w:t>
+      </w:r>
+      <w:r>
+        <w:rPr>
+          <w:lang w:val="en-US"/>
+        </w:rPr>
+        <w:t xml:space="preserve"> </w:t>
+      </w:r>
+      <w:r>
+        <w:t xml:space="preserve"> Образование в вузе. Создание цифровых учебно-методических комплексов для более эффективного обмена опыта;</w:t>
+      </w:r>
+    </w:p>
+    <w:p>
+      <w:pPr>
+        <w:pStyle w:val="a3"/>
+        <w:ind w:left="851"/>
+      </w:pPr>
+      <w:r>
+        <w:t>3)</w:t>
+      </w:r>
+      <w:r>
+        <w:t xml:space="preserve"> </w:t>
+      </w:r>
+      <w:r>
+        <w:t xml:space="preserve"> Увеличения числа абитуриентов </w:t>
+      </w:r>
+      <w:proofErr w:type="spellStart"/>
+      <w:r>
+        <w:t>постуающих</w:t>
+      </w:r>
+      <w:proofErr w:type="spellEnd"/>
+      <w:r>
+        <w:t xml:space="preserve"> в вузы на IT </w:t>
+      </w:r>
+      <w:proofErr w:type="spellStart"/>
+      <w:r>
+        <w:t>напрвления</w:t>
+      </w:r>
+      <w:proofErr w:type="spellEnd"/>
+      <w:r>
+        <w:t>;</w:t>
+      </w:r>
+    </w:p>
+    <w:p>
+      <w:pPr>
+        <w:pStyle w:val="a3"/>
+        <w:ind w:left="851"/>
+      </w:pPr>
+      <w:r>
+        <w:t xml:space="preserve">4) </w:t>
+      </w:r>
+      <w:r>
+        <w:t xml:space="preserve"> </w:t>
+      </w:r>
       <w:bookmarkStart w:id="0" w:name="_GoBack"/>
       <w:bookmarkEnd w:id="0"/>
+      <w:r>
+        <w:t xml:space="preserve">Помощь студентам в создании </w:t>
+      </w:r>
+      <w:proofErr w:type="spellStart"/>
+      <w:r>
+        <w:t>стартапов</w:t>
+      </w:r>
+      <w:proofErr w:type="spellEnd"/>
+      <w:r>
+        <w:t>, студенческих акселераторов и венчурных фондов;</w:t>
+      </w:r>
+    </w:p>
+    <w:p>
+      <w:pPr>
+        <w:pStyle w:val="a3"/>
+        <w:ind w:left="851"/>
+      </w:pPr>
+      <w:r>
+        <w:t xml:space="preserve">5) </w:t>
+      </w:r>
+      <w:r>
+        <w:t xml:space="preserve"> </w:t>
+      </w:r>
+      <w:r>
+        <w:t>Интеграция электронного обучения для обучающихся в различных учреждениях.</w:t>
+      </w:r>
     </w:p>
     <w:sectPr>
       <w:pgSz w:w="11900" w:h="16840"/>
@@ -97,6 +409,95 @@
 <file path=word/numbering.xml><?xml version="1.0" encoding="utf-8"?>
 <w:numbering xmlns:wpc="http://schemas.microsoft.com/office/word/2010/wordprocessingCanvas" xmlns:cx="http://schemas.microsoft.com/office/drawing/2014/chartex" xmlns:cx1="http://schemas.microsoft.com/office/drawing/2015/9/8/chartex" xmlns:cx2="http://schemas.microsoft.com/office/drawing/2015/10/21/chartex" xmlns:cx3="http://schemas.microsoft.com/office/drawing/2016/5/9/chartex" xmlns:cx4="http://schemas.microsoft.com/office/drawing/2016/5/10/chartex" xmlns:cx5="http://schemas.microsoft.com/office/drawing/2016/5/11/chartex" xmlns:cx6="http://schemas.microsoft.com/office/drawing/2016/5/12/chartex" xmlns:cx7="http://schemas.microsoft.com/office/drawing/2016/5/13/chartex" xmlns:cx8="http://schemas.microsoft.com/office/drawing/2016/5/14/chartex" xmlns:mc="http://schemas.openxmlformats.org/markup-compatibility/2006" xmlns:aink="http://schemas.microsoft.com/office/drawing/2016/ink" xmlns:am3d="http://schemas.microsoft.com/office/drawing/2017/model3d" xmlns:o="urn:schemas-microsoft-com:office:office" xmlns:r="http://schemas.openxmlformats.org/officeDocument/2006/relationships" xmlns:m="http://schemas.openxmlformats.org/officeDocument/2006/math" xmlns:v="urn:schemas-microsoft-com:vml" xmlns:wp14="http://schemas.microsoft.com/office/word/2010/wordprocessingDrawing" xmlns:wp="http://schemas.openxmlformats.org/drawingml/2006/wordprocessingDrawing" xmlns:w10="urn:schemas-microsoft-com:office:word" xmlns:w="http://schemas.openxmlformats.org/wordprocessingml/2006/main" xmlns:w14="http://schemas.microsoft.com/office/word/2010/wordml" xmlns:w15="http://schemas.microsoft.com/office/word/2012/wordml" xmlns:w16cex="http://schemas.microsoft.com/office/word/2018/wordml/cex" xmlns:w16cid="http://schemas.microsoft.com/office/word/2016/wordml/cid" xmlns:w16="http://schemas.microsoft.com/office/word/2018/wordml" xmlns:w16se="http://schemas.microsoft.com/office/word/2015/wordml/symex" xmlns:wpg="http://schemas.microsoft.com/office/word/2010/wordprocessingGroup" xmlns:wpi="http://schemas.microsoft.com/office/word/2010/wordprocessingInk" xmlns:wne="http://schemas.microsoft.com/office/word/2006/wordml" xmlns:wps="http://schemas.microsoft.com/office/word/2010/wordprocessingShape" mc:Ignorable="w14 w15 w16se w16cid w16 w16cex wp14">
   <w:abstractNum w:abstractNumId="0" w15:restartNumberingAfterBreak="0">
+    <w:nsid w:val="323A2591"/>
+    <w:multiLevelType w:val="hybridMultilevel"/>
+    <w:tmpl w:val="9CD41EF8"/>
+    <w:lvl w:ilvl="0" w:tplc="869C7FEA">
+      <w:start w:val="1"/>
+      <w:numFmt w:val="decimal"/>
+      <w:lvlText w:val="%1)"/>
+      <w:lvlJc w:val="left"/>
+      <w:pPr>
+        <w:ind w:left="1080" w:hanging="360"/>
+      </w:pPr>
+      <w:rPr>
+        <w:rFonts w:hint="default"/>
+      </w:rPr>
+    </w:lvl>
+    <w:lvl w:ilvl="1" w:tplc="04190019" w:tentative="1">
+      <w:start w:val="1"/>
+      <w:numFmt w:val="lowerLetter"/>
+      <w:lvlText w:val="%2."/>
+      <w:lvlJc w:val="left"/>
+      <w:pPr>
+        <w:ind w:left="1800" w:hanging="360"/>
+      </w:pPr>
+    </w:lvl>
+    <w:lvl w:ilvl="2" w:tplc="0419001B" w:tentative="1">
+      <w:start w:val="1"/>
+      <w:numFmt w:val="lowerRoman"/>
+      <w:lvlText w:val="%3."/>
+      <w:lvlJc w:val="right"/>
+      <w:pPr>
+        <w:ind w:left="2520" w:hanging="180"/>
+      </w:pPr>
+    </w:lvl>
+    <w:lvl w:ilvl="3" w:tplc="0419000F" w:tentative="1">
+      <w:start w:val="1"/>
+      <w:numFmt w:val="decimal"/>
+      <w:lvlText w:val="%4."/>
+      <w:lvlJc w:val="left"/>
+      <w:pPr>
+        <w:ind w:left="3240" w:hanging="360"/>
+      </w:pPr>
+    </w:lvl>
+    <w:lvl w:ilvl="4" w:tplc="04190019" w:tentative="1">
+      <w:start w:val="1"/>
+      <w:numFmt w:val="lowerLetter"/>
+      <w:lvlText w:val="%5."/>
+      <w:lvlJc w:val="left"/>
+      <w:pPr>
+        <w:ind w:left="3960" w:hanging="360"/>
+      </w:pPr>
+    </w:lvl>
+    <w:lvl w:ilvl="5" w:tplc="0419001B" w:tentative="1">
+      <w:start w:val="1"/>
+      <w:numFmt w:val="lowerRoman"/>
+      <w:lvlText w:val="%6."/>
+      <w:lvlJc w:val="right"/>
+      <w:pPr>
+        <w:ind w:left="4680" w:hanging="180"/>
+      </w:pPr>
+    </w:lvl>
+    <w:lvl w:ilvl="6" w:tplc="0419000F" w:tentative="1">
+      <w:start w:val="1"/>
+      <w:numFmt w:val="decimal"/>
+      <w:lvlText w:val="%7."/>
+      <w:lvlJc w:val="left"/>
+      <w:pPr>
+        <w:ind w:left="5400" w:hanging="360"/>
+      </w:pPr>
+    </w:lvl>
+    <w:lvl w:ilvl="7" w:tplc="04190019" w:tentative="1">
+      <w:start w:val="1"/>
+      <w:numFmt w:val="lowerLetter"/>
+      <w:lvlText w:val="%8."/>
+      <w:lvlJc w:val="left"/>
+      <w:pPr>
+        <w:ind w:left="6120" w:hanging="360"/>
+      </w:pPr>
+    </w:lvl>
+    <w:lvl w:ilvl="8" w:tplc="0419001B" w:tentative="1">
+      <w:start w:val="1"/>
+      <w:numFmt w:val="lowerRoman"/>
+      <w:lvlText w:val="%9."/>
+      <w:lvlJc w:val="right"/>
+      <w:pPr>
+        <w:ind w:left="6840" w:hanging="180"/>
+      </w:pPr>
+    </w:lvl>
+  </w:abstractNum>
+  <w:abstractNum w:abstractNumId="1" w15:restartNumberingAfterBreak="0">
     <w:nsid w:val="47AA112E"/>
     <w:multiLevelType w:val="hybridMultilevel"/>
     <w:tmpl w:val="56CA0426"/>
@@ -183,6 +584,9 @@
     </w:lvl>
   </w:abstractNum>
   <w:num w:numId="1">
+    <w:abstractNumId w:val="1"/>
+  </w:num>
+  <w:num w:numId="2">
     <w:abstractNumId w:val="0"/>
   </w:num>
 </w:numbering>
@@ -582,6 +986,7 @@
   <w:style w:type="paragraph" w:default="1" w:styleId="a">
     <w:name w:val="Normal"/>
     <w:qFormat/>
+    <w:rsid w:val="00F03FC2"/>
   </w:style>
   <w:style w:type="character" w:default="1" w:styleId="a0">
     <w:name w:val="Default Paragraph Font"/>

</xml_diff>